<commit_message>
fix bug converting int and str to float
</commit_message>
<xml_diff>
--- a/quality_documentation/comet_maths_requirements.docx
+++ b/quality_documentation/comet_maths_requirements.docx
@@ -120,11 +120,9 @@
               <w:pStyle w:val="NPLFrontTitle"/>
               <w:jc w:val="both"/>
             </w:pPr>
-            <w:proofErr w:type="spellStart"/>
             <w:r>
               <w:t>Comet_maths</w:t>
             </w:r>
-            <w:proofErr w:type="spellEnd"/>
           </w:p>
           <w:p>
             <w:pPr>
@@ -750,156 +748,38 @@
           <w:color w:val="000000"/>
         </w:rPr>
       </w:pPr>
-      <w:proofErr w:type="spellStart"/>
       <w:r>
         <w:rPr>
           <w:rFonts w:ascii="Arial" w:eastAsiaTheme="minorHAnsi" w:hAnsi="Arial" w:cs="Arial"/>
           <w:bCs w:val="0"/>
           <w:color w:val="000000"/>
         </w:rPr>
-        <w:t>comet_maths</w:t>
-      </w:r>
-      <w:proofErr w:type="spellEnd"/>
+        <w:t>comet_maths is a python module with useful mathematical algorithms (including interpolation with uncertainties) for general use as well as for use in the other tools in the CoMet toolkit. There are quite a range of different functionalities within comet_maths. There are currently three submodules. One for linear algebra (mainly used for matrix operations in both obsarray and punpy), one for random generators (mainly used for sample generation in punpy) and one for interpolation (for general use)</w:t>
+      </w:r>
       <w:r>
         <w:rPr>
           <w:rFonts w:ascii="Arial" w:eastAsiaTheme="minorHAnsi" w:hAnsi="Arial" w:cs="Arial"/>
           <w:bCs w:val="0"/>
           <w:color w:val="000000"/>
         </w:rPr>
-        <w:t xml:space="preserve"> is a python module with useful mathematical algorithms (including interpolation with uncertainties) for general use as well as for use in the other tools in the </w:t>
-      </w:r>
-      <w:proofErr w:type="spellStart"/>
-      <w:r>
+        <w:t>.</w:t>
+      </w:r>
+    </w:p>
+    <w:p>
+      <w:pPr>
         <w:rPr>
           <w:rFonts w:ascii="Arial" w:eastAsiaTheme="minorHAnsi" w:hAnsi="Arial" w:cs="Arial"/>
           <w:bCs w:val="0"/>
           <w:color w:val="000000"/>
         </w:rPr>
-        <w:t>CoMet</w:t>
-      </w:r>
-      <w:proofErr w:type="spellEnd"/>
+      </w:pPr>
       <w:r>
         <w:rPr>
           <w:rFonts w:ascii="Arial" w:eastAsiaTheme="minorHAnsi" w:hAnsi="Arial" w:cs="Arial"/>
           <w:bCs w:val="0"/>
           <w:color w:val="000000"/>
         </w:rPr>
-        <w:t xml:space="preserve"> toolkit. There are quite a range of different functionalities within </w:t>
-      </w:r>
-      <w:proofErr w:type="spellStart"/>
-      <w:r>
-        <w:rPr>
-          <w:rFonts w:ascii="Arial" w:eastAsiaTheme="minorHAnsi" w:hAnsi="Arial" w:cs="Arial"/>
-          <w:bCs w:val="0"/>
-          <w:color w:val="000000"/>
-        </w:rPr>
-        <w:t>comet_maths</w:t>
-      </w:r>
-      <w:proofErr w:type="spellEnd"/>
-      <w:r>
-        <w:rPr>
-          <w:rFonts w:ascii="Arial" w:eastAsiaTheme="minorHAnsi" w:hAnsi="Arial" w:cs="Arial"/>
-          <w:bCs w:val="0"/>
-          <w:color w:val="000000"/>
-        </w:rPr>
-        <w:t xml:space="preserve">. There are currently three submodules. One for linear algebra (mainly used for matrix operations in both </w:t>
-      </w:r>
-      <w:proofErr w:type="spellStart"/>
-      <w:r>
-        <w:rPr>
-          <w:rFonts w:ascii="Arial" w:eastAsiaTheme="minorHAnsi" w:hAnsi="Arial" w:cs="Arial"/>
-          <w:bCs w:val="0"/>
-          <w:color w:val="000000"/>
-        </w:rPr>
-        <w:t>obsarray</w:t>
-      </w:r>
-      <w:proofErr w:type="spellEnd"/>
-      <w:r>
-        <w:rPr>
-          <w:rFonts w:ascii="Arial" w:eastAsiaTheme="minorHAnsi" w:hAnsi="Arial" w:cs="Arial"/>
-          <w:bCs w:val="0"/>
-          <w:color w:val="000000"/>
-        </w:rPr>
-        <w:t xml:space="preserve"> and </w:t>
-      </w:r>
-      <w:proofErr w:type="spellStart"/>
-      <w:r>
-        <w:rPr>
-          <w:rFonts w:ascii="Arial" w:eastAsiaTheme="minorHAnsi" w:hAnsi="Arial" w:cs="Arial"/>
-          <w:bCs w:val="0"/>
-          <w:color w:val="000000"/>
-        </w:rPr>
-        <w:t>punpy</w:t>
-      </w:r>
-      <w:proofErr w:type="spellEnd"/>
-      <w:r>
-        <w:rPr>
-          <w:rFonts w:ascii="Arial" w:eastAsiaTheme="minorHAnsi" w:hAnsi="Arial" w:cs="Arial"/>
-          <w:bCs w:val="0"/>
-          <w:color w:val="000000"/>
-        </w:rPr>
-        <w:t xml:space="preserve">), one for random generators (mainly used for sample generation in </w:t>
-      </w:r>
-      <w:proofErr w:type="spellStart"/>
-      <w:r>
-        <w:rPr>
-          <w:rFonts w:ascii="Arial" w:eastAsiaTheme="minorHAnsi" w:hAnsi="Arial" w:cs="Arial"/>
-          <w:bCs w:val="0"/>
-          <w:color w:val="000000"/>
-        </w:rPr>
-        <w:t>punpy</w:t>
-      </w:r>
-      <w:proofErr w:type="spellEnd"/>
-      <w:r>
-        <w:rPr>
-          <w:rFonts w:ascii="Arial" w:eastAsiaTheme="minorHAnsi" w:hAnsi="Arial" w:cs="Arial"/>
-          <w:bCs w:val="0"/>
-          <w:color w:val="000000"/>
-        </w:rPr>
-        <w:t>) and one for interpolation (for general use)</w:t>
-      </w:r>
-      <w:r>
-        <w:rPr>
-          <w:rFonts w:ascii="Arial" w:eastAsiaTheme="minorHAnsi" w:hAnsi="Arial" w:cs="Arial"/>
-          <w:bCs w:val="0"/>
-          <w:color w:val="000000"/>
-        </w:rPr>
-        <w:t>.</w:t>
-      </w:r>
-    </w:p>
-    <w:p>
-      <w:pPr>
-        <w:rPr>
-          <w:rFonts w:ascii="Arial" w:eastAsiaTheme="minorHAnsi" w:hAnsi="Arial" w:cs="Arial"/>
-          <w:bCs w:val="0"/>
-          <w:color w:val="000000"/>
-        </w:rPr>
-      </w:pPr>
-      <w:r>
-        <w:rPr>
-          <w:rFonts w:ascii="Arial" w:eastAsiaTheme="minorHAnsi" w:hAnsi="Arial" w:cs="Arial"/>
-          <w:bCs w:val="0"/>
-          <w:color w:val="000000"/>
-        </w:rPr>
-        <w:t xml:space="preserve">The interpolation submodules focuses on two aspects. First, it aims to provide interpolation uncertainties that are as realistic as possible, and include both a contribution from the uncertainty on the input data point, as well as a contribution from the uncertainty in the model used for interpolation. Second, the interpolation module has functionality to interpolate between some low-resolution data points following a high resolution example. The example spectrum gets scaled in order to go through the low-resolution data points to form a sensible interpolation. For more info, see the </w:t>
-      </w:r>
-      <w:proofErr w:type="spellStart"/>
-      <w:r>
-        <w:rPr>
-          <w:rFonts w:ascii="Arial" w:eastAsiaTheme="minorHAnsi" w:hAnsi="Arial" w:cs="Arial"/>
-          <w:bCs w:val="0"/>
-          <w:color w:val="000000"/>
-        </w:rPr>
-        <w:t>comet_maths</w:t>
-      </w:r>
-      <w:proofErr w:type="spellEnd"/>
-      <w:r>
-        <w:rPr>
-          <w:rFonts w:ascii="Arial" w:eastAsiaTheme="minorHAnsi" w:hAnsi="Arial" w:cs="Arial"/>
-          <w:bCs w:val="0"/>
-          <w:color w:val="000000"/>
-        </w:rPr>
-        <w:t xml:space="preserve"> documentation.</w:t>
+        <w:t>The interpolation submodules focuses on two aspects. First, it aims to provide interpolation uncertainties that are as realistic as possible, and include both a contribution from the uncertainty on the input data point, as well as a contribution from the uncertainty in the model used for interpolation. Second, the interpolation module has functionality to interpolate between some low-resolution data points following a high resolution example. The example spectrum gets scaled in order to go through the low-resolution data points to form a sensible interpolation. For more info, see the comet_maths documentation.</w:t>
       </w:r>
     </w:p>
     <w:p/>
@@ -1058,7 +938,6 @@
         <w:t xml:space="preserve">[Critical] </w:t>
       </w:r>
       <w:bookmarkEnd w:id="10"/>
-      <w:proofErr w:type="spellStart"/>
       <w:r>
         <w:rPr>
           <w:rFonts w:cs="Arial"/>
@@ -1067,31 +946,8 @@
           <w:color w:val="4472C4" w:themeColor="accent1"/>
           <w:lang w:val="en-US"/>
         </w:rPr>
-        <w:t>comet_maths</w:t>
-      </w:r>
-      <w:proofErr w:type="spellEnd"/>
-      <w:r>
-        <w:rPr>
-          <w:rFonts w:cs="Arial"/>
-          <w:b w:val="0"/>
-          <w:bCs w:val="0"/>
-          <w:color w:val="4472C4" w:themeColor="accent1"/>
-          <w:lang w:val="en-US"/>
-        </w:rPr>
-        <w:t xml:space="preserve"> should provide all the utility functions related to generating MC samples for </w:t>
-      </w:r>
-      <w:proofErr w:type="spellStart"/>
-      <w:r>
-        <w:rPr>
-          <w:rFonts w:cs="Arial"/>
-          <w:b w:val="0"/>
-          <w:bCs w:val="0"/>
-          <w:color w:val="4472C4" w:themeColor="accent1"/>
-          <w:lang w:val="en-US"/>
-        </w:rPr>
-        <w:t>punpy</w:t>
-      </w:r>
-      <w:proofErr w:type="spellEnd"/>
+        <w:t>comet_maths should provide all the utility functions related to generating MC samples for punpy</w:t>
+      </w:r>
     </w:p>
     <w:p>
       <w:pPr>
@@ -1120,7 +976,6 @@
         </w:rPr>
         <w:t xml:space="preserve">[Critical] </w:t>
       </w:r>
-      <w:proofErr w:type="spellStart"/>
       <w:r>
         <w:rPr>
           <w:rFonts w:cs="Arial"/>
@@ -1129,9 +984,8 @@
           <w:color w:val="4472C4" w:themeColor="accent1"/>
           <w:lang w:val="en-US"/>
         </w:rPr>
-        <w:t>comet_maths</w:t>
-      </w:r>
-      <w:proofErr w:type="spellEnd"/>
+        <w:t xml:space="preserve">comet_maths should provide all the utility functions related to </w:t>
+      </w:r>
       <w:r>
         <w:rPr>
           <w:rFonts w:cs="Arial"/>
@@ -1140,7 +994,7 @@
           <w:color w:val="4472C4" w:themeColor="accent1"/>
           <w:lang w:val="en-US"/>
         </w:rPr>
-        <w:t xml:space="preserve"> should provide all the utility functions related to </w:t>
+        <w:t>linear algebra</w:t>
       </w:r>
       <w:r>
         <w:rPr>
@@ -1150,7 +1004,7 @@
           <w:color w:val="4472C4" w:themeColor="accent1"/>
           <w:lang w:val="en-US"/>
         </w:rPr>
-        <w:t>linear algebra</w:t>
+        <w:t xml:space="preserve"> for </w:t>
       </w:r>
       <w:r>
         <w:rPr>
@@ -1160,39 +1014,7 @@
           <w:color w:val="4472C4" w:themeColor="accent1"/>
           <w:lang w:val="en-US"/>
         </w:rPr>
-        <w:t xml:space="preserve"> for </w:t>
-      </w:r>
-      <w:r>
-        <w:rPr>
-          <w:rFonts w:cs="Arial"/>
-          <w:b w:val="0"/>
-          <w:bCs w:val="0"/>
-          <w:color w:val="4472C4" w:themeColor="accent1"/>
-          <w:lang w:val="en-US"/>
-        </w:rPr>
-        <w:t xml:space="preserve">all </w:t>
-      </w:r>
-      <w:proofErr w:type="spellStart"/>
-      <w:r>
-        <w:rPr>
-          <w:rFonts w:cs="Arial"/>
-          <w:b w:val="0"/>
-          <w:bCs w:val="0"/>
-          <w:color w:val="4472C4" w:themeColor="accent1"/>
-          <w:lang w:val="en-US"/>
-        </w:rPr>
-        <w:t>CoMet</w:t>
-      </w:r>
-      <w:proofErr w:type="spellEnd"/>
-      <w:r>
-        <w:rPr>
-          <w:rFonts w:cs="Arial"/>
-          <w:b w:val="0"/>
-          <w:bCs w:val="0"/>
-          <w:color w:val="4472C4" w:themeColor="accent1"/>
-          <w:lang w:val="en-US"/>
-        </w:rPr>
-        <w:t xml:space="preserve"> tools</w:t>
+        <w:t>all CoMet tools</w:t>
       </w:r>
     </w:p>
     <w:p>
@@ -1221,7 +1043,6 @@
         </w:rPr>
         <w:t xml:space="preserve">[Critical] </w:t>
       </w:r>
-      <w:proofErr w:type="spellStart"/>
       <w:r>
         <w:rPr>
           <w:rFonts w:cs="Arial"/>
@@ -1230,18 +1051,7 @@
           <w:color w:val="4472C4" w:themeColor="accent1"/>
           <w:lang w:val="en-US"/>
         </w:rPr>
-        <w:t>comet_maths</w:t>
-      </w:r>
-      <w:proofErr w:type="spellEnd"/>
-      <w:r>
-        <w:rPr>
-          <w:rFonts w:cs="Arial"/>
-          <w:b w:val="0"/>
-          <w:bCs w:val="0"/>
-          <w:color w:val="4472C4" w:themeColor="accent1"/>
-          <w:lang w:val="en-US"/>
-        </w:rPr>
-        <w:t xml:space="preserve"> should provide </w:t>
+        <w:t xml:space="preserve">comet_maths should provide </w:t>
       </w:r>
       <w:r>
         <w:rPr>
@@ -1330,13 +1140,46 @@
           <w:shd w:val="clear" w:color="auto" w:fill="F3F3F3"/>
           <w:lang w:val="en-US"/>
         </w:rPr>
-        <w:t>[Major]</w:t>
+        <w:t>[</w:t>
+      </w:r>
+      <w:r>
+        <w:rPr>
+          <w:rFonts w:cs="Arial"/>
+          <w:b w:val="0"/>
+          <w:bCs w:val="0"/>
+          <w:color w:val="4472C4" w:themeColor="accent1"/>
+          <w:shd w:val="clear" w:color="auto" w:fill="F3F3F3"/>
+          <w:lang w:val="en-US"/>
+        </w:rPr>
+        <w:t>Critical</w:t>
+      </w:r>
+      <w:r>
+        <w:rPr>
+          <w:rFonts w:cs="Arial"/>
+          <w:b w:val="0"/>
+          <w:bCs w:val="0"/>
+          <w:color w:val="4472C4" w:themeColor="accent1"/>
+          <w:shd w:val="clear" w:color="auto" w:fill="F3F3F3"/>
+          <w:lang w:val="en-US"/>
+        </w:rPr>
+        <w:t>]</w:t>
       </w:r>
       <w:bookmarkEnd w:id="11"/>
       <w:bookmarkEnd w:id="12"/>
       <w:bookmarkEnd w:id="13"/>
       <w:bookmarkEnd w:id="14"/>
       <w:bookmarkEnd w:id="15"/>
+      <w:r>
+        <w:rPr>
+          <w:rFonts w:cs="Arial"/>
+          <w:b w:val="0"/>
+          <w:bCs w:val="0"/>
+          <w:color w:val="4472C4" w:themeColor="accent1"/>
+          <w:shd w:val="clear" w:color="auto" w:fill="F3F3F3"/>
+          <w:lang w:val="en-US"/>
+        </w:rPr>
+        <w:t xml:space="preserve"> comet_maths should make all key functionality available as easily imported functions (e.g. using a functional programming design).</w:t>
+      </w:r>
     </w:p>
     <w:p/>
     <w:p>
@@ -1396,7 +1239,27 @@
           <w:color w:val="4472C4" w:themeColor="accent1"/>
           <w:shd w:val="clear" w:color="auto" w:fill="F3F3F3"/>
         </w:rPr>
-        <w:t>[Minor]</w:t>
+        <w:t>[</w:t>
+      </w:r>
+      <w:r>
+        <w:rPr>
+          <w:rFonts w:cs="Arial"/>
+          <w:b w:val="0"/>
+          <w:bCs w:val="0"/>
+          <w:color w:val="4472C4" w:themeColor="accent1"/>
+          <w:shd w:val="clear" w:color="auto" w:fill="F3F3F3"/>
+        </w:rPr>
+        <w:t>Critical</w:t>
+      </w:r>
+      <w:r>
+        <w:rPr>
+          <w:rFonts w:cs="Arial"/>
+          <w:b w:val="0"/>
+          <w:bCs w:val="0"/>
+          <w:color w:val="4472C4" w:themeColor="accent1"/>
+          <w:shd w:val="clear" w:color="auto" w:fill="F3F3F3"/>
+        </w:rPr>
+        <w:t>]</w:t>
       </w:r>
       <w:r>
         <w:rPr>
@@ -1407,76 +1270,14 @@
         </w:rPr>
         <w:t xml:space="preserve"> </w:t>
       </w:r>
-    </w:p>
-    <w:p>
-      <w:pPr>
-        <w:pStyle w:val="Default"/>
-        <w:jc w:val="both"/>
-        <w:rPr>
-          <w:color w:val="auto"/>
-        </w:rPr>
-      </w:pPr>
-    </w:p>
-    <w:p>
-      <w:pPr>
-        <w:pStyle w:val="Heading2"/>
-        <w:rPr>
-          <w:rFonts w:cs="Arial"/>
-        </w:rPr>
-      </w:pPr>
-      <w:r>
-        <w:rPr>
-          <w:rFonts w:cs="Arial"/>
-        </w:rPr>
-        <w:t xml:space="preserve">Input / Output File(s) </w:t>
-      </w:r>
-    </w:p>
-    <w:p>
-      <w:pPr>
-        <w:rPr>
-          <w:rFonts w:ascii="Arial" w:hAnsi="Arial" w:cs="Arial"/>
-        </w:rPr>
-      </w:pPr>
-      <w:r>
-        <w:rPr>
-          <w:rFonts w:ascii="Arial" w:hAnsi="Arial" w:cs="Arial"/>
-        </w:rPr>
-        <w:t>The contents of the files that the software will read in/save results to.</w:t>
-      </w:r>
-    </w:p>
-    <w:p>
-      <w:pPr>
-        <w:pStyle w:val="Heading3"/>
-        <w:tabs>
-          <w:tab w:val="clear" w:pos="1021"/>
-          <w:tab w:val="num" w:pos="1134"/>
-        </w:tabs>
-        <w:ind w:left="1134"/>
-        <w:rPr>
-          <w:rFonts w:cs="Arial"/>
-          <w:b w:val="0"/>
-          <w:bCs w:val="0"/>
-          <w:color w:val="4472C4" w:themeColor="accent1"/>
-        </w:rPr>
-      </w:pPr>
-      <w:r>
-        <w:rPr>
-          <w:rFonts w:cs="Arial"/>
-          <w:b w:val="0"/>
-          <w:bCs w:val="0"/>
-          <w:color w:val="4472C4" w:themeColor="accent1"/>
-          <w:shd w:val="clear" w:color="auto" w:fill="F3F3F3"/>
-        </w:rPr>
-        <w:t>[Major]</w:t>
-      </w:r>
-      <w:r>
-        <w:rPr>
-          <w:rFonts w:cs="Arial"/>
-          <w:b w:val="0"/>
-          <w:bCs w:val="0"/>
-          <w:color w:val="4472C4" w:themeColor="accent1"/>
-        </w:rPr>
-        <w:t xml:space="preserve"> </w:t>
+      <w:r>
+        <w:rPr>
+          <w:rFonts w:cs="Arial"/>
+          <w:b w:val="0"/>
+          <w:bCs w:val="0"/>
+          <w:color w:val="4472C4" w:themeColor="accent1"/>
+        </w:rPr>
+        <w:t>comet_maths should interface seamlessly with other CoMet tools.</w:t>
       </w:r>
     </w:p>
     <w:p/>
@@ -1547,6 +1348,24 @@
       <w:bookmarkEnd w:id="16"/>
       <w:bookmarkEnd w:id="17"/>
       <w:bookmarkEnd w:id="18"/>
+      <w:r>
+        <w:rPr>
+          <w:rFonts w:cs="Arial"/>
+          <w:b w:val="0"/>
+          <w:bCs w:val="0"/>
+          <w:color w:val="4472C4" w:themeColor="accent1"/>
+        </w:rPr>
+        <w:t xml:space="preserve">see </w:t>
+      </w:r>
+      <w:r>
+        <w:rPr>
+          <w:rFonts w:cs="Arial"/>
+          <w:b w:val="0"/>
+          <w:bCs w:val="0"/>
+          <w:color w:val="4472C4" w:themeColor="accent1"/>
+        </w:rPr>
+        <w:t>https://comet-maths.readthedocs.io/en/latest/content/atbd.html</w:t>
+      </w:r>
     </w:p>
     <w:p/>
     <w:p>
@@ -1608,7 +1427,27 @@
           <w:color w:val="4472C4" w:themeColor="accent1"/>
           <w:shd w:val="clear" w:color="auto" w:fill="F3F3F3"/>
         </w:rPr>
-        <w:t>[Minor]</w:t>
+        <w:t>[</w:t>
+      </w:r>
+      <w:r>
+        <w:rPr>
+          <w:rFonts w:cs="Arial"/>
+          <w:b w:val="0"/>
+          <w:bCs w:val="0"/>
+          <w:color w:val="4472C4" w:themeColor="accent1"/>
+          <w:shd w:val="clear" w:color="auto" w:fill="F3F3F3"/>
+        </w:rPr>
+        <w:t>critical</w:t>
+      </w:r>
+      <w:r>
+        <w:rPr>
+          <w:rFonts w:cs="Arial"/>
+          <w:b w:val="0"/>
+          <w:bCs w:val="0"/>
+          <w:color w:val="4472C4" w:themeColor="accent1"/>
+          <w:shd w:val="clear" w:color="auto" w:fill="F3F3F3"/>
+        </w:rPr>
+        <w:t>]</w:t>
       </w:r>
       <w:r>
         <w:rPr>
@@ -1618,6 +1457,15 @@
           <w:color w:val="4472C4" w:themeColor="accent1"/>
         </w:rPr>
         <w:t xml:space="preserve"> </w:t>
+      </w:r>
+      <w:r>
+        <w:rPr>
+          <w:rFonts w:cs="Arial"/>
+          <w:b w:val="0"/>
+          <w:bCs w:val="0"/>
+          <w:color w:val="4472C4" w:themeColor="accent1"/>
+        </w:rPr>
+        <w:t>should run on any system with python=3.11.</w:t>
       </w:r>
     </w:p>
     <w:p>
@@ -1700,7 +1548,27 @@
           <w:color w:val="4472C4" w:themeColor="accent1"/>
           <w:shd w:val="clear" w:color="auto" w:fill="F3F3F3"/>
         </w:rPr>
-        <w:t xml:space="preserve"> [Minor]</w:t>
+        <w:t xml:space="preserve"> [</w:t>
+      </w:r>
+      <w:r>
+        <w:rPr>
+          <w:rFonts w:cs="Arial"/>
+          <w:b w:val="0"/>
+          <w:bCs w:val="0"/>
+          <w:color w:val="4472C4" w:themeColor="accent1"/>
+          <w:shd w:val="clear" w:color="auto" w:fill="F3F3F3"/>
+        </w:rPr>
+        <w:t>Major</w:t>
+      </w:r>
+      <w:r>
+        <w:rPr>
+          <w:rFonts w:cs="Arial"/>
+          <w:b w:val="0"/>
+          <w:bCs w:val="0"/>
+          <w:color w:val="4472C4" w:themeColor="accent1"/>
+          <w:shd w:val="clear" w:color="auto" w:fill="F3F3F3"/>
+        </w:rPr>
+        <w:t>]</w:t>
       </w:r>
       <w:r>
         <w:rPr>
@@ -1741,63 +1609,45 @@
     </w:p>
     <w:p>
       <w:pPr>
-        <w:tabs>
-          <w:tab w:val="clear" w:pos="7830"/>
-        </w:tabs>
-        <w:overflowPunct/>
-        <w:spacing w:after="0"/>
-        <w:jc w:val="left"/>
-        <w:textAlignment w:val="auto"/>
+        <w:rPr>
+          <w:rFonts w:ascii="Arial" w:hAnsi="Arial" w:cs="Arial"/>
+        </w:rPr>
+      </w:pPr>
+    </w:p>
+    <w:p>
+      <w:pPr>
+        <w:pStyle w:val="Heading2"/>
+        <w:rPr>
+          <w:rFonts w:eastAsiaTheme="minorEastAsia" w:cs="Arial"/>
+        </w:rPr>
+      </w:pPr>
+      <w:r>
+        <w:rPr>
+          <w:rFonts w:eastAsiaTheme="minorEastAsia" w:cs="Arial"/>
+        </w:rPr>
+        <w:t xml:space="preserve">Design and construction limitations/constraints* </w:t>
+      </w:r>
+    </w:p>
+    <w:p>
+      <w:pPr>
         <w:rPr>
           <w:rFonts w:ascii="Arial" w:eastAsiaTheme="minorHAnsi" w:hAnsi="Arial" w:cs="Arial"/>
           <w:bCs w:val="0"/>
         </w:rPr>
       </w:pPr>
-    </w:p>
-    <w:p>
-      <w:pPr>
-        <w:pStyle w:val="Heading2"/>
-      </w:pPr>
-      <w:r>
-        <w:t>Maintenance*</w:t>
-      </w:r>
-    </w:p>
-    <w:p>
-      <w:pPr>
-        <w:tabs>
-          <w:tab w:val="clear" w:pos="7830"/>
-        </w:tabs>
-        <w:overflowPunct/>
-        <w:spacing w:after="0"/>
-        <w:jc w:val="left"/>
-        <w:textAlignment w:val="auto"/>
+      <w:r>
         <w:rPr>
           <w:rFonts w:ascii="Arial" w:eastAsiaTheme="minorHAnsi" w:hAnsi="Arial" w:cs="Arial"/>
           <w:bCs w:val="0"/>
         </w:rPr>
-      </w:pPr>
+        <w:t>Needs, timelines imposed by the Customer</w:t>
+      </w:r>
       <w:r>
         <w:rPr>
           <w:rFonts w:ascii="Arial" w:eastAsiaTheme="minorHAnsi" w:hAnsi="Arial" w:cs="Arial"/>
           <w:bCs w:val="0"/>
         </w:rPr>
-        <w:t xml:space="preserve">Description of the elements facilitating the understanding and execution of the future </w:t>
-      </w:r>
-      <w:r>
-        <w:rPr>
-          <w:rFonts w:ascii="Arial,Italic" w:eastAsiaTheme="minorHAnsi" w:hAnsi="Arial,Italic" w:cs="Arial,Italic"/>
-          <w:bCs w:val="0"/>
-          <w:i/>
-          <w:iCs/>
-        </w:rPr>
-        <w:t xml:space="preserve">Software </w:t>
-      </w:r>
-      <w:r>
-        <w:rPr>
-          <w:rFonts w:ascii="Arial" w:eastAsiaTheme="minorHAnsi" w:hAnsi="Arial" w:cs="Arial"/>
-          <w:bCs w:val="0"/>
-        </w:rPr>
-        <w:t>modifications.</w:t>
+        <w:t>.</w:t>
       </w:r>
     </w:p>
     <w:p>
@@ -1823,7 +1673,7 @@
           <w:color w:val="4472C4" w:themeColor="accent1"/>
           <w:shd w:val="clear" w:color="auto" w:fill="F3F3F3"/>
         </w:rPr>
-        <w:t>[Minor]</w:t>
+        <w:t>[Critical]</w:t>
       </w:r>
       <w:r>
         <w:rPr>
@@ -1834,90 +1684,14 @@
         </w:rPr>
         <w:t xml:space="preserve"> </w:t>
       </w:r>
-    </w:p>
-    <w:p>
-      <w:pPr>
-        <w:rPr>
-          <w:rFonts w:ascii="Arial" w:hAnsi="Arial" w:cs="Arial"/>
-        </w:rPr>
-      </w:pPr>
-    </w:p>
-    <w:p>
-      <w:pPr>
-        <w:rPr>
-          <w:rFonts w:ascii="Arial" w:hAnsi="Arial" w:cs="Arial"/>
-        </w:rPr>
-      </w:pPr>
-    </w:p>
-    <w:p>
-      <w:pPr>
-        <w:pStyle w:val="Heading2"/>
-        <w:rPr>
-          <w:rFonts w:eastAsiaTheme="minorEastAsia" w:cs="Arial"/>
-        </w:rPr>
-      </w:pPr>
-      <w:r>
-        <w:rPr>
-          <w:rFonts w:eastAsiaTheme="minorEastAsia" w:cs="Arial"/>
-        </w:rPr>
-        <w:t xml:space="preserve">Design and construction limitations/constraints* </w:t>
-      </w:r>
-    </w:p>
-    <w:p>
-      <w:pPr>
-        <w:rPr>
-          <w:rFonts w:ascii="Arial" w:eastAsiaTheme="minorHAnsi" w:hAnsi="Arial" w:cs="Arial"/>
-          <w:bCs w:val="0"/>
-        </w:rPr>
-      </w:pPr>
-      <w:r>
-        <w:rPr>
-          <w:rFonts w:ascii="Arial" w:eastAsiaTheme="minorHAnsi" w:hAnsi="Arial" w:cs="Arial"/>
-          <w:bCs w:val="0"/>
-        </w:rPr>
-        <w:t>Needs, timelines imposed by the Customer</w:t>
-      </w:r>
-      <w:r>
-        <w:rPr>
-          <w:rFonts w:ascii="Arial" w:eastAsiaTheme="minorHAnsi" w:hAnsi="Arial" w:cs="Arial"/>
-          <w:bCs w:val="0"/>
-        </w:rPr>
-        <w:t>.</w:t>
-      </w:r>
-    </w:p>
-    <w:p>
-      <w:pPr>
-        <w:pStyle w:val="Heading3"/>
-        <w:tabs>
-          <w:tab w:val="clear" w:pos="1021"/>
-          <w:tab w:val="num" w:pos="1134"/>
-        </w:tabs>
-        <w:ind w:left="1134"/>
-        <w:rPr>
-          <w:rFonts w:cs="Arial"/>
-          <w:b w:val="0"/>
-          <w:bCs w:val="0"/>
-          <w:color w:val="4472C4" w:themeColor="accent1"/>
-        </w:rPr>
-      </w:pPr>
-      <w:r>
-        <w:rPr>
-          <w:rFonts w:cs="Arial"/>
-          <w:b w:val="0"/>
-          <w:bCs w:val="0"/>
-          <w:color w:val="4472C4" w:themeColor="accent1"/>
-          <w:shd w:val="clear" w:color="auto" w:fill="F3F3F3"/>
-        </w:rPr>
-        <w:t>[Critical]</w:t>
-      </w:r>
-      <w:r>
-        <w:rPr>
-          <w:rFonts w:cs="Arial"/>
-          <w:b w:val="0"/>
-          <w:bCs w:val="0"/>
-          <w:color w:val="4472C4" w:themeColor="accent1"/>
-        </w:rPr>
-        <w:t xml:space="preserve"> </w:t>
+      <w:r>
+        <w:rPr>
+          <w:rFonts w:cs="Arial"/>
+          <w:b w:val="0"/>
+          <w:bCs w:val="0"/>
+          <w:color w:val="4472C4" w:themeColor="accent1"/>
+        </w:rPr>
+        <w:t>Should be part of the open source v1 release of CoMet In April 2024</w:t>
       </w:r>
     </w:p>
     <w:p/>

</xml_diff>